<commit_message>
POR FIN creo que todo funciona ya bien
</commit_message>
<xml_diff>
--- a/informe caso 3.docx
+++ b/informe caso 3.docx
@@ -197,6 +197,7 @@
           <w:rFonts w:ascii="Times New Roman" w:eastAsia="Times New Roman" w:hAnsi="Times New Roman" w:cs="Times New Roman"/>
           <w:color w:val="000000"/>
           <w:kern w:val="0"/>
+          <w:lang w:val="es-ES_tradnl"/>
           <w14:ligatures w14:val="none"/>
         </w:rPr>
       </w:pPr>
@@ -216,7 +217,17 @@
           <w:kern w:val="0"/>
           <w14:ligatures w14:val="none"/>
         </w:rPr>
-        <w:t>: 202321332</w:t>
+        <w:t>: 202</w:t>
+      </w:r>
+      <w:r>
+        <w:rPr>
+          <w:rFonts w:ascii="Times New Roman" w:eastAsia="Times New Roman" w:hAnsi="Times New Roman" w:cs="Times New Roman"/>
+          <w:color w:val="000000"/>
+          <w:kern w:val="0"/>
+          <w:lang w:val="es-ES_tradnl"/>
+          <w14:ligatures w14:val="none"/>
+        </w:rPr>
+        <w:t>212289</w:t>
       </w:r>
     </w:p>
     <w:p>
@@ -577,7 +588,7 @@
     </w:p>
     <w:p>
       <w:pPr>
-        <w:pStyle w:val="ListParagraph"/>
+        <w:pStyle w:val="Prrafodelista"/>
         <w:numPr>
           <w:ilvl w:val="0"/>
           <w:numId w:val="1"/>
@@ -644,7 +655,7 @@
     </w:p>
     <w:p>
       <w:pPr>
-        <w:pStyle w:val="ListParagraph"/>
+        <w:pStyle w:val="Prrafodelista"/>
         <w:numPr>
           <w:ilvl w:val="0"/>
           <w:numId w:val="2"/>
@@ -667,7 +678,7 @@
     </w:p>
     <w:p>
       <w:pPr>
-        <w:pStyle w:val="ListParagraph"/>
+        <w:pStyle w:val="Prrafodelista"/>
         <w:numPr>
           <w:ilvl w:val="0"/>
           <w:numId w:val="2"/>
@@ -690,7 +701,7 @@
     </w:p>
     <w:p>
       <w:pPr>
-        <w:pStyle w:val="ListParagraph"/>
+        <w:pStyle w:val="Prrafodelista"/>
         <w:numPr>
           <w:ilvl w:val="0"/>
           <w:numId w:val="2"/>
@@ -713,7 +724,7 @@
     </w:p>
     <w:p>
       <w:pPr>
-        <w:pStyle w:val="ListParagraph"/>
+        <w:pStyle w:val="Prrafodelista"/>
         <w:numPr>
           <w:ilvl w:val="0"/>
           <w:numId w:val="2"/>
@@ -736,29 +747,29 @@
     </w:p>
     <w:p>
       <w:pPr>
-        <w:pStyle w:val="ListParagraph"/>
-        <w:spacing w:after="240" w:line="240" w:lineRule="auto"/>
-        <w:rPr>
-          <w:rFonts w:ascii="Times New Roman" w:eastAsia="Times New Roman" w:hAnsi="Times New Roman" w:cs="Times New Roman"/>
-          <w:kern w:val="0"/>
-          <w14:ligatures w14:val="none"/>
-        </w:rPr>
-      </w:pPr>
-    </w:p>
-    <w:p>
-      <w:pPr>
-        <w:pStyle w:val="ListParagraph"/>
-        <w:spacing w:after="240" w:line="240" w:lineRule="auto"/>
-        <w:rPr>
-          <w:rFonts w:ascii="Times New Roman" w:eastAsia="Times New Roman" w:hAnsi="Times New Roman" w:cs="Times New Roman"/>
-          <w:kern w:val="0"/>
-          <w14:ligatures w14:val="none"/>
-        </w:rPr>
-      </w:pPr>
-    </w:p>
-    <w:p>
-      <w:pPr>
-        <w:pStyle w:val="ListParagraph"/>
+        <w:pStyle w:val="Prrafodelista"/>
+        <w:spacing w:after="240" w:line="240" w:lineRule="auto"/>
+        <w:rPr>
+          <w:rFonts w:ascii="Times New Roman" w:eastAsia="Times New Roman" w:hAnsi="Times New Roman" w:cs="Times New Roman"/>
+          <w:kern w:val="0"/>
+          <w14:ligatures w14:val="none"/>
+        </w:rPr>
+      </w:pPr>
+    </w:p>
+    <w:p>
+      <w:pPr>
+        <w:pStyle w:val="Prrafodelista"/>
+        <w:spacing w:after="240" w:line="240" w:lineRule="auto"/>
+        <w:rPr>
+          <w:rFonts w:ascii="Times New Roman" w:eastAsia="Times New Roman" w:hAnsi="Times New Roman" w:cs="Times New Roman"/>
+          <w:kern w:val="0"/>
+          <w14:ligatures w14:val="none"/>
+        </w:rPr>
+      </w:pPr>
+    </w:p>
+    <w:p>
+      <w:pPr>
+        <w:pStyle w:val="Prrafodelista"/>
         <w:numPr>
           <w:ilvl w:val="0"/>
           <w:numId w:val="1"/>
@@ -818,6 +829,7 @@
       <w:r>
         <w:rPr>
           <w:rFonts w:ascii="Times New Roman" w:eastAsia="Times New Roman" w:hAnsi="Times New Roman" w:cs="Times New Roman"/>
+          <w:noProof/>
           <w:kern w:val="0"/>
           <w14:ligatures w14:val="none"/>
         </w:rPr>
@@ -860,7 +872,7 @@
     </w:p>
     <w:p>
       <w:pPr>
-        <w:pStyle w:val="ListParagraph"/>
+        <w:pStyle w:val="Prrafodelista"/>
         <w:numPr>
           <w:ilvl w:val="0"/>
           <w:numId w:val="1"/>
@@ -892,7 +904,7 @@
     </w:p>
     <w:tbl>
       <w:tblPr>
-        <w:tblStyle w:val="TableGrid"/>
+        <w:tblStyle w:val="Tablaconcuadrcula"/>
         <w:tblW w:w="10915" w:type="dxa"/>
         <w:tblInd w:w="-572" w:type="dxa"/>
         <w:tblLook w:val="04A0" w:firstRow="1" w:lastRow="0" w:firstColumn="1" w:lastColumn="0" w:noHBand="0" w:noVBand="1"/>
@@ -2291,7 +2303,7 @@
     </w:p>
     <w:p>
       <w:pPr>
-        <w:pStyle w:val="ListParagraph"/>
+        <w:pStyle w:val="Prrafodelista"/>
         <w:numPr>
           <w:ilvl w:val="0"/>
           <w:numId w:val="1"/>
@@ -2323,20 +2335,20 @@
     </w:p>
     <w:p>
       <w:pPr>
-        <w:pStyle w:val="ListParagraph"/>
-        <w:spacing w:after="240" w:line="240" w:lineRule="auto"/>
-        <w:rPr>
-          <w:rFonts w:ascii="Times New Roman" w:eastAsia="Times New Roman" w:hAnsi="Times New Roman" w:cs="Times New Roman"/>
-          <w:i/>
-          <w:iCs/>
-          <w:kern w:val="0"/>
-          <w14:ligatures w14:val="none"/>
-        </w:rPr>
-      </w:pPr>
-    </w:p>
-    <w:p>
-      <w:pPr>
-        <w:pStyle w:val="ListParagraph"/>
+        <w:pStyle w:val="Prrafodelista"/>
+        <w:spacing w:after="240" w:line="240" w:lineRule="auto"/>
+        <w:rPr>
+          <w:rFonts w:ascii="Times New Roman" w:eastAsia="Times New Roman" w:hAnsi="Times New Roman" w:cs="Times New Roman"/>
+          <w:i/>
+          <w:iCs/>
+          <w:kern w:val="0"/>
+          <w14:ligatures w14:val="none"/>
+        </w:rPr>
+      </w:pPr>
+    </w:p>
+    <w:p>
+      <w:pPr>
+        <w:pStyle w:val="Prrafodelista"/>
         <w:numPr>
           <w:ilvl w:val="1"/>
           <w:numId w:val="1"/>
@@ -2377,7 +2389,7 @@
     </w:p>
     <w:p>
       <w:pPr>
-        <w:pStyle w:val="ListParagraph"/>
+        <w:pStyle w:val="Prrafodelista"/>
         <w:spacing w:after="240" w:line="240" w:lineRule="auto"/>
         <w:ind w:left="1080"/>
         <w:rPr>
@@ -2391,7 +2403,7 @@
     </w:p>
     <w:p>
       <w:pPr>
-        <w:pStyle w:val="ListParagraph"/>
+        <w:pStyle w:val="Prrafodelista"/>
         <w:numPr>
           <w:ilvl w:val="1"/>
           <w:numId w:val="1"/>
@@ -2442,17 +2454,17 @@
     </w:p>
     <w:p>
       <w:pPr>
-        <w:pStyle w:val="ListParagraph"/>
-        <w:rPr>
-          <w:rFonts w:ascii="Times New Roman" w:eastAsia="Times New Roman" w:hAnsi="Times New Roman" w:cs="Times New Roman"/>
-          <w:kern w:val="0"/>
-          <w14:ligatures w14:val="none"/>
-        </w:rPr>
-      </w:pPr>
-    </w:p>
-    <w:p>
-      <w:pPr>
-        <w:pStyle w:val="ListParagraph"/>
+        <w:pStyle w:val="Prrafodelista"/>
+        <w:rPr>
+          <w:rFonts w:ascii="Times New Roman" w:eastAsia="Times New Roman" w:hAnsi="Times New Roman" w:cs="Times New Roman"/>
+          <w:kern w:val="0"/>
+          <w14:ligatures w14:val="none"/>
+        </w:rPr>
+      </w:pPr>
+    </w:p>
+    <w:p>
+      <w:pPr>
+        <w:pStyle w:val="Prrafodelista"/>
         <w:numPr>
           <w:ilvl w:val="1"/>
           <w:numId w:val="3"/>
@@ -2470,28 +2482,12 @@
           <w:kern w:val="0"/>
           <w14:ligatures w14:val="none"/>
         </w:rPr>
-        <w:t>INI</w:t>
-      </w:r>
-      <w:r>
-        <w:rPr>
-          <w:rFonts w:ascii="Times New Roman" w:eastAsia="Times New Roman" w:hAnsi="Times New Roman" w:cs="Times New Roman"/>
-          <w:kern w:val="0"/>
-          <w14:ligatures w14:val="none"/>
-        </w:rPr>
-        <w:t>:</w:t>
-      </w:r>
-      <w:r>
-        <w:rPr>
-          <w:rFonts w:ascii="Times New Roman" w:eastAsia="Times New Roman" w:hAnsi="Times New Roman" w:cs="Times New Roman"/>
-          <w:kern w:val="0"/>
-          <w14:ligatures w14:val="none"/>
-        </w:rPr>
-        <w:t xml:space="preserve"> redirigen a Entrega (sirve de marca de inicio global).</w:t>
-      </w:r>
-    </w:p>
-    <w:p>
-      <w:pPr>
-        <w:pStyle w:val="ListParagraph"/>
+        <w:t>INI: redirigen a Entrega (sirve de marca de inicio global).</w:t>
+      </w:r>
+    </w:p>
+    <w:p>
+      <w:pPr>
+        <w:pStyle w:val="Prrafodelista"/>
         <w:numPr>
           <w:ilvl w:val="1"/>
           <w:numId w:val="3"/>
@@ -2584,7 +2580,7 @@
     </w:p>
     <w:p>
       <w:pPr>
-        <w:pStyle w:val="ListParagraph"/>
+        <w:pStyle w:val="Prrafodelista"/>
         <w:numPr>
           <w:ilvl w:val="1"/>
           <w:numId w:val="3"/>
@@ -2607,7 +2603,7 @@
     </w:p>
     <w:p>
       <w:pPr>
-        <w:pStyle w:val="ListParagraph"/>
+        <w:pStyle w:val="Prrafodelista"/>
         <w:numPr>
           <w:ilvl w:val="1"/>
           <w:numId w:val="3"/>
@@ -2630,7 +2626,7 @@
     </w:p>
     <w:p>
       <w:pPr>
-        <w:pStyle w:val="ListParagraph"/>
+        <w:pStyle w:val="Prrafodelista"/>
         <w:spacing w:after="240" w:line="240" w:lineRule="auto"/>
         <w:ind w:left="1800"/>
         <w:rPr>
@@ -2642,7 +2638,7 @@
     </w:p>
     <w:p>
       <w:pPr>
-        <w:pStyle w:val="ListParagraph"/>
+        <w:pStyle w:val="Prrafodelista"/>
         <w:numPr>
           <w:ilvl w:val="1"/>
           <w:numId w:val="1"/>
@@ -2665,7 +2661,7 @@
     </w:p>
     <w:p>
       <w:pPr>
-        <w:pStyle w:val="ListParagraph"/>
+        <w:pStyle w:val="Prrafodelista"/>
         <w:spacing w:after="240" w:line="240" w:lineRule="auto"/>
         <w:ind w:left="1080"/>
         <w:rPr>
@@ -2677,7 +2673,7 @@
     </w:p>
     <w:p>
       <w:pPr>
-        <w:pStyle w:val="ListParagraph"/>
+        <w:pStyle w:val="Prrafodelista"/>
         <w:numPr>
           <w:ilvl w:val="2"/>
           <w:numId w:val="4"/>
@@ -2718,7 +2714,7 @@
     </w:p>
     <w:p>
       <w:pPr>
-        <w:pStyle w:val="ListParagraph"/>
+        <w:pStyle w:val="Prrafodelista"/>
         <w:numPr>
           <w:ilvl w:val="2"/>
           <w:numId w:val="4"/>
@@ -2741,7 +2737,7 @@
     </w:p>
     <w:p>
       <w:pPr>
-        <w:pStyle w:val="ListParagraph"/>
+        <w:pStyle w:val="Prrafodelista"/>
         <w:spacing w:after="240" w:line="240" w:lineRule="auto"/>
         <w:ind w:left="1800"/>
         <w:rPr>
@@ -2753,7 +2749,7 @@
     </w:p>
     <w:p>
       <w:pPr>
-        <w:pStyle w:val="ListParagraph"/>
+        <w:pStyle w:val="Prrafodelista"/>
         <w:numPr>
           <w:ilvl w:val="1"/>
           <w:numId w:val="1"/>
@@ -2812,7 +2808,7 @@
     </w:p>
     <w:p>
       <w:pPr>
-        <w:pStyle w:val="ListParagraph"/>
+        <w:pStyle w:val="Prrafodelista"/>
         <w:spacing w:after="240" w:line="240" w:lineRule="auto"/>
         <w:ind w:left="1080"/>
         <w:rPr>
@@ -2824,7 +2820,7 @@
     </w:p>
     <w:p>
       <w:pPr>
-        <w:pStyle w:val="ListParagraph"/>
+        <w:pStyle w:val="Prrafodelista"/>
         <w:spacing w:after="240" w:line="240" w:lineRule="auto"/>
         <w:ind w:left="1080"/>
         <w:rPr>
@@ -2836,7 +2832,7 @@
     </w:p>
     <w:p>
       <w:pPr>
-        <w:pStyle w:val="ListParagraph"/>
+        <w:pStyle w:val="Prrafodelista"/>
         <w:numPr>
           <w:ilvl w:val="0"/>
           <w:numId w:val="1"/>
@@ -2867,7 +2863,7 @@
     </w:p>
     <w:p>
       <w:pPr>
-        <w:pStyle w:val="ListParagraph"/>
+        <w:pStyle w:val="Prrafodelista"/>
         <w:spacing w:after="240" w:line="240" w:lineRule="auto"/>
         <w:rPr>
           <w:rFonts w:ascii="Times New Roman" w:eastAsia="Times New Roman" w:hAnsi="Times New Roman" w:cs="Times New Roman"/>
@@ -2896,43 +2892,13 @@
           <w:kern w:val="0"/>
           <w14:ligatures w14:val="none"/>
         </w:rPr>
-        <w:t xml:space="preserve">Cantidad de mensajes por cliente: </w:t>
-      </w:r>
-      <w:r>
-        <w:rPr>
-          <w:rFonts w:ascii="Times New Roman" w:eastAsia="Times New Roman" w:hAnsi="Times New Roman" w:cs="Times New Roman"/>
-          <w:kern w:val="0"/>
-          <w14:ligatures w14:val="none"/>
-        </w:rPr>
-        <w:t xml:space="preserve">de acuerdo con </w:t>
-      </w:r>
-      <w:r>
-        <w:rPr>
-          <w:rFonts w:ascii="Times New Roman" w:eastAsia="Times New Roman" w:hAnsi="Times New Roman" w:cs="Times New Roman"/>
-          <w:kern w:val="0"/>
-          <w14:ligatures w14:val="none"/>
-        </w:rPr>
-        <w:t xml:space="preserve">el enunciado </w:t>
-      </w:r>
-      <w:r>
-        <w:rPr>
-          <w:rFonts w:ascii="Times New Roman" w:eastAsia="Times New Roman" w:hAnsi="Times New Roman" w:cs="Times New Roman"/>
-          <w:kern w:val="0"/>
-          <w14:ligatures w14:val="none"/>
-        </w:rPr>
-        <w:t xml:space="preserve">nos </w:t>
-      </w:r>
-      <w:r>
-        <w:rPr>
-          <w:rFonts w:ascii="Times New Roman" w:eastAsia="Times New Roman" w:hAnsi="Times New Roman" w:cs="Times New Roman"/>
-          <w:kern w:val="0"/>
-          <w14:ligatures w14:val="none"/>
-        </w:rPr>
-        <w:t>sugiere aleatorio entre 20 y 100; el simulador usa mensajes</w:t>
-      </w:r>
-      <w:r>
-        <w:rPr>
-          <w:rFonts w:ascii="Times New Roman" w:eastAsia="Times New Roman" w:hAnsi="Times New Roman" w:cs="Times New Roman"/>
+        <w:t>Cantidad de mensajes por cliente: de acuerdo con el enunciado nos sugiere aleatorio entre 20 y 100; el simulador usa mensajes desde config.txt.</w:t>
+      </w:r>
+      <w:r>
+        <w:rPr>
+          <w:rFonts w:ascii="Times New Roman" w:eastAsia="Times New Roman" w:hAnsi="Times New Roman" w:cs="Times New Roman"/>
+          <w:i/>
+          <w:iCs/>
           <w:kern w:val="0"/>
           <w14:ligatures w14:val="none"/>
         </w:rPr>
@@ -2944,7 +2910,7 @@
           <w:kern w:val="0"/>
           <w14:ligatures w14:val="none"/>
         </w:rPr>
-        <w:t>desde config.txt.</w:t>
+        <w:t>Para alinearlo sin tocar la arquitectura se debe generar numMensajes = 20 + rand(81) en ClienteEmisor si mensajes == -1 (p. ej.) y documentarlo.</w:t>
       </w:r>
       <w:r>
         <w:rPr>
@@ -2962,31 +2928,99 @@
           <w:kern w:val="0"/>
           <w14:ligatures w14:val="none"/>
         </w:rPr>
-        <w:t>Para</w:t>
-      </w:r>
-      <w:r>
-        <w:rPr>
-          <w:rFonts w:ascii="Times New Roman" w:eastAsia="Times New Roman" w:hAnsi="Times New Roman" w:cs="Times New Roman"/>
-          <w:kern w:val="0"/>
-          <w14:ligatures w14:val="none"/>
-        </w:rPr>
-        <w:t xml:space="preserve"> alinearlo sin tocar la arquitectura</w:t>
-      </w:r>
-      <w:r>
-        <w:rPr>
-          <w:rFonts w:ascii="Times New Roman" w:eastAsia="Times New Roman" w:hAnsi="Times New Roman" w:cs="Times New Roman"/>
-          <w:kern w:val="0"/>
-          <w14:ligatures w14:val="none"/>
-        </w:rPr>
-        <w:t xml:space="preserve"> se debe</w:t>
-      </w:r>
-      <w:r>
-        <w:rPr>
-          <w:rFonts w:ascii="Times New Roman" w:eastAsia="Times New Roman" w:hAnsi="Times New Roman" w:cs="Times New Roman"/>
-          <w:kern w:val="0"/>
-          <w14:ligatures w14:val="none"/>
-        </w:rPr>
-        <w:t> generar numMensajes = 20 + rand(81) en ClienteEmisor si mensajes == -1 (p. ej.) y documentarlo.</w:t>
+        <w:t>En cuando a c</w:t>
+      </w:r>
+      <w:r>
+        <w:rPr>
+          <w:rFonts w:ascii="Times New Roman" w:eastAsia="Times New Roman" w:hAnsi="Times New Roman" w:cs="Times New Roman"/>
+          <w:kern w:val="0"/>
+          <w14:ligatures w14:val="none"/>
+        </w:rPr>
+        <w:t xml:space="preserve">uándo enviar FIN a Entrega: </w:t>
+      </w:r>
+      <w:r>
+        <w:rPr>
+          <w:rFonts w:ascii="Times New Roman" w:eastAsia="Times New Roman" w:hAnsi="Times New Roman" w:cs="Times New Roman"/>
+          <w:kern w:val="0"/>
+          <w14:ligatures w14:val="none"/>
+        </w:rPr>
+        <w:t xml:space="preserve">Se </w:t>
+      </w:r>
+      <w:r>
+        <w:rPr>
+          <w:rFonts w:ascii="Times New Roman" w:eastAsia="Times New Roman" w:hAnsi="Times New Roman" w:cs="Times New Roman"/>
+          <w:kern w:val="0"/>
+          <w14:ligatures w14:val="none"/>
+        </w:rPr>
+        <w:t xml:space="preserve">sugiere hacerlo cuando Entrada y Cuarentena estén vacíos y no habrá nuevos mensajes, y luego copiar FIN para todos los servidores. </w:t>
+      </w:r>
+      <w:r>
+        <w:rPr>
+          <w:rFonts w:ascii="Times New Roman" w:eastAsia="Times New Roman" w:hAnsi="Times New Roman" w:cs="Times New Roman"/>
+          <w:i/>
+          <w:iCs/>
+          <w:kern w:val="0"/>
+          <w14:ligatures w14:val="none"/>
+        </w:rPr>
+        <w:t>Actual:</w:t>
+      </w:r>
+      <w:r>
+        <w:rPr>
+          <w:rFonts w:ascii="Times New Roman" w:eastAsia="Times New Roman" w:hAnsi="Times New Roman" w:cs="Times New Roman"/>
+          <w:kern w:val="0"/>
+          <w14:ligatures w14:val="none"/>
+        </w:rPr>
+        <w:t xml:space="preserve"> el filtro envía FIN-ENTREGA al completar finRecibidos == totalClientes. </w:t>
+      </w:r>
+      <w:r>
+        <w:rPr>
+          <w:rFonts w:ascii="Times New Roman" w:eastAsia="Times New Roman" w:hAnsi="Times New Roman" w:cs="Times New Roman"/>
+          <w:i/>
+          <w:iCs/>
+          <w:kern w:val="0"/>
+          <w14:ligatures w14:val="none"/>
+        </w:rPr>
+        <w:t>Cierre simple:</w:t>
+      </w:r>
+      <w:r>
+        <w:rPr>
+          <w:rFonts w:ascii="Times New Roman" w:eastAsia="Times New Roman" w:hAnsi="Times New Roman" w:cs="Times New Roman"/>
+          <w:kern w:val="0"/>
+          <w14:ligatures w14:val="none"/>
+        </w:rPr>
+        <w:t> antes de poner FIN-ENTREGA, verificar: entrada.size()==0 &amp;&amp; cuarentena.size()==0. Después de poner un FIN, poner copias adicionales hasta que cada servidor lo reciba (o publicar numServidores FIN). Debido a que garantiza terminación ordenada y que todos los servidores concluyan.</w:t>
+      </w:r>
+      <w:r>
+        <w:rPr>
+          <w:rFonts w:ascii="Times New Roman" w:eastAsia="Times New Roman" w:hAnsi="Times New Roman" w:cs="Times New Roman"/>
+          <w:kern w:val="0"/>
+          <w14:ligatures w14:val="none"/>
+        </w:rPr>
+        <w:t xml:space="preserve"> Con respecto a los s</w:t>
+      </w:r>
+      <w:r>
+        <w:rPr>
+          <w:rFonts w:ascii="Times New Roman" w:eastAsia="Times New Roman" w:hAnsi="Times New Roman" w:cs="Times New Roman"/>
+          <w:kern w:val="0"/>
+          <w14:ligatures w14:val="none"/>
+        </w:rPr>
+        <w:t>ervidores en “espera activa”</w:t>
+      </w:r>
+      <w:r>
+        <w:rPr>
+          <w:rFonts w:ascii="Times New Roman" w:eastAsia="Times New Roman" w:hAnsi="Times New Roman" w:cs="Times New Roman"/>
+          <w:kern w:val="0"/>
+          <w14:ligatures w14:val="none"/>
+        </w:rPr>
+        <w:t xml:space="preserve"> de acuerdo al enunciado del caso</w:t>
+      </w:r>
+      <w:r>
+        <w:rPr>
+          <w:rFonts w:ascii="Times New Roman" w:eastAsia="Times New Roman" w:hAnsi="Times New Roman" w:cs="Times New Roman"/>
+          <w:kern w:val="0"/>
+          <w14:ligatures w14:val="none"/>
+        </w:rPr>
+        <w:t>: se podría implementar como un lazo con poll() + Thread.yield()/sleep(…). Esto porque se prefirió espera pasiva (take() bloqueante) para no malgastar CPU y mantener el sistema justo y estable.</w:t>
       </w:r>
       <w:r>
         <w:rPr>
@@ -3004,164 +3038,6 @@
           <w:kern w:val="0"/>
           <w14:ligatures w14:val="none"/>
         </w:rPr>
-        <w:t>En cuando a c</w:t>
-      </w:r>
-      <w:r>
-        <w:rPr>
-          <w:rFonts w:ascii="Times New Roman" w:eastAsia="Times New Roman" w:hAnsi="Times New Roman" w:cs="Times New Roman"/>
-          <w:kern w:val="0"/>
-          <w14:ligatures w14:val="none"/>
-        </w:rPr>
-        <w:t xml:space="preserve">uándo enviar FIN a Entrega: </w:t>
-      </w:r>
-      <w:r>
-        <w:rPr>
-          <w:rFonts w:ascii="Times New Roman" w:eastAsia="Times New Roman" w:hAnsi="Times New Roman" w:cs="Times New Roman"/>
-          <w:kern w:val="0"/>
-          <w14:ligatures w14:val="none"/>
-        </w:rPr>
-        <w:t xml:space="preserve">Se </w:t>
-      </w:r>
-      <w:r>
-        <w:rPr>
-          <w:rFonts w:ascii="Times New Roman" w:eastAsia="Times New Roman" w:hAnsi="Times New Roman" w:cs="Times New Roman"/>
-          <w:kern w:val="0"/>
-          <w14:ligatures w14:val="none"/>
-        </w:rPr>
-        <w:t>sugiere hacerlo cuando Entrada y Cuarentena estén vacíos y no habrá nuevos mensajes, y luego copiar FIN para todos los servidores.</w:t>
-      </w:r>
-      <w:r>
-        <w:rPr>
-          <w:rFonts w:ascii="Times New Roman" w:eastAsia="Times New Roman" w:hAnsi="Times New Roman" w:cs="Times New Roman"/>
-          <w:kern w:val="0"/>
-          <w14:ligatures w14:val="none"/>
-        </w:rPr>
-        <w:t xml:space="preserve"> </w:t>
-      </w:r>
-      <w:r>
-        <w:rPr>
-          <w:rFonts w:ascii="Times New Roman" w:eastAsia="Times New Roman" w:hAnsi="Times New Roman" w:cs="Times New Roman"/>
-          <w:i/>
-          <w:iCs/>
-          <w:kern w:val="0"/>
-          <w14:ligatures w14:val="none"/>
-        </w:rPr>
-        <w:t>Actual:</w:t>
-      </w:r>
-      <w:r>
-        <w:rPr>
-          <w:rFonts w:ascii="Times New Roman" w:eastAsia="Times New Roman" w:hAnsi="Times New Roman" w:cs="Times New Roman"/>
-          <w:kern w:val="0"/>
-          <w14:ligatures w14:val="none"/>
-        </w:rPr>
-        <w:t> el filtro envía FIN-ENTREGA al completar finRecibidos == totalClientes.</w:t>
-      </w:r>
-      <w:r>
-        <w:rPr>
-          <w:rFonts w:ascii="Times New Roman" w:eastAsia="Times New Roman" w:hAnsi="Times New Roman" w:cs="Times New Roman"/>
-          <w:kern w:val="0"/>
-          <w14:ligatures w14:val="none"/>
-        </w:rPr>
-        <w:t xml:space="preserve"> </w:t>
-      </w:r>
-      <w:r>
-        <w:rPr>
-          <w:rFonts w:ascii="Times New Roman" w:eastAsia="Times New Roman" w:hAnsi="Times New Roman" w:cs="Times New Roman"/>
-          <w:i/>
-          <w:iCs/>
-          <w:kern w:val="0"/>
-          <w14:ligatures w14:val="none"/>
-        </w:rPr>
-        <w:t>Cierre simple:</w:t>
-      </w:r>
-      <w:r>
-        <w:rPr>
-          <w:rFonts w:ascii="Times New Roman" w:eastAsia="Times New Roman" w:hAnsi="Times New Roman" w:cs="Times New Roman"/>
-          <w:kern w:val="0"/>
-          <w14:ligatures w14:val="none"/>
-        </w:rPr>
-        <w:t> antes de poner FIN-ENTREGA, verificar: entrada.size()==0 &amp;&amp; cuarentena.size()==0. Después de poner un FIN, poner copias adicionales hasta que cada servidor lo reciba (o publicar numServidores FIN)</w:t>
-      </w:r>
-      <w:r>
-        <w:rPr>
-          <w:rFonts w:ascii="Times New Roman" w:eastAsia="Times New Roman" w:hAnsi="Times New Roman" w:cs="Times New Roman"/>
-          <w:kern w:val="0"/>
-          <w14:ligatures w14:val="none"/>
-        </w:rPr>
-        <w:t xml:space="preserve">. Debido a que </w:t>
-      </w:r>
-      <w:r>
-        <w:rPr>
-          <w:rFonts w:ascii="Times New Roman" w:eastAsia="Times New Roman" w:hAnsi="Times New Roman" w:cs="Times New Roman"/>
-          <w:kern w:val="0"/>
-          <w14:ligatures w14:val="none"/>
-        </w:rPr>
-        <w:t>garantiza terminación ordenada y que todos los servidores concluyan.</w:t>
-      </w:r>
-      <w:r>
-        <w:rPr>
-          <w:rFonts w:ascii="Times New Roman" w:eastAsia="Times New Roman" w:hAnsi="Times New Roman" w:cs="Times New Roman"/>
-          <w:kern w:val="0"/>
-          <w14:ligatures w14:val="none"/>
-        </w:rPr>
-        <w:t xml:space="preserve"> Con respecto a los s</w:t>
-      </w:r>
-      <w:r>
-        <w:rPr>
-          <w:rFonts w:ascii="Times New Roman" w:eastAsia="Times New Roman" w:hAnsi="Times New Roman" w:cs="Times New Roman"/>
-          <w:kern w:val="0"/>
-          <w14:ligatures w14:val="none"/>
-        </w:rPr>
-        <w:t>ervidores en “espera activa”</w:t>
-      </w:r>
-      <w:r>
-        <w:rPr>
-          <w:rFonts w:ascii="Times New Roman" w:eastAsia="Times New Roman" w:hAnsi="Times New Roman" w:cs="Times New Roman"/>
-          <w:kern w:val="0"/>
-          <w14:ligatures w14:val="none"/>
-        </w:rPr>
-        <w:t xml:space="preserve"> de acuerdo al enunciado del caso</w:t>
-      </w:r>
-      <w:r>
-        <w:rPr>
-          <w:rFonts w:ascii="Times New Roman" w:eastAsia="Times New Roman" w:hAnsi="Times New Roman" w:cs="Times New Roman"/>
-          <w:kern w:val="0"/>
-          <w14:ligatures w14:val="none"/>
-        </w:rPr>
-        <w:t>: se podría implementar como un lazo con poll() + Thread.yield()/sleep(…).</w:t>
-      </w:r>
-      <w:r>
-        <w:rPr>
-          <w:rFonts w:ascii="Times New Roman" w:eastAsia="Times New Roman" w:hAnsi="Times New Roman" w:cs="Times New Roman"/>
-          <w:kern w:val="0"/>
-          <w14:ligatures w14:val="none"/>
-        </w:rPr>
-        <w:t xml:space="preserve"> Esto porque </w:t>
-      </w:r>
-      <w:r>
-        <w:rPr>
-          <w:rFonts w:ascii="Times New Roman" w:eastAsia="Times New Roman" w:hAnsi="Times New Roman" w:cs="Times New Roman"/>
-          <w:kern w:val="0"/>
-          <w14:ligatures w14:val="none"/>
-        </w:rPr>
-        <w:t>se prefirió espera pasiva (take() bloqueante) para no malgastar CPU y mantener el sistema justo y estable.</w:t>
-      </w:r>
-      <w:r>
-        <w:rPr>
-          <w:rFonts w:ascii="Times New Roman" w:eastAsia="Times New Roman" w:hAnsi="Times New Roman" w:cs="Times New Roman"/>
-          <w:i/>
-          <w:iCs/>
-          <w:kern w:val="0"/>
-          <w14:ligatures w14:val="none"/>
-        </w:rPr>
-        <w:t xml:space="preserve"> </w:t>
-      </w:r>
-      <w:r>
-        <w:rPr>
-          <w:rFonts w:ascii="Times New Roman" w:eastAsia="Times New Roman" w:hAnsi="Times New Roman" w:cs="Times New Roman"/>
-          <w:kern w:val="0"/>
-          <w14:ligatures w14:val="none"/>
-        </w:rPr>
         <w:t>y el n</w:t>
       </w:r>
       <w:r>
@@ -3224,7 +3100,7 @@
     </w:p>
     <w:p>
       <w:pPr>
-        <w:pStyle w:val="ListParagraph"/>
+        <w:pStyle w:val="Prrafodelista"/>
         <w:numPr>
           <w:ilvl w:val="0"/>
           <w:numId w:val="1"/>
@@ -3442,7 +3318,7 @@
     </w:p>
     <w:p>
       <w:pPr>
-        <w:pStyle w:val="ListParagraph"/>
+        <w:pStyle w:val="Prrafodelista"/>
         <w:numPr>
           <w:ilvl w:val="0"/>
           <w:numId w:val="1"/>
@@ -3510,7 +3386,7 @@
     </w:p>
     <w:p>
       <w:pPr>
-        <w:pStyle w:val="ListParagraph"/>
+        <w:pStyle w:val="Prrafodelista"/>
         <w:numPr>
           <w:ilvl w:val="1"/>
           <w:numId w:val="1"/>
@@ -3532,32 +3408,12 @@
           <w:kern w:val="0"/>
           <w14:ligatures w14:val="none"/>
         </w:rPr>
-        <w:t>Prueba A</w:t>
-      </w:r>
-      <w:r>
-        <w:rPr>
-          <w:rFonts w:ascii="Times New Roman" w:eastAsia="Times New Roman" w:hAnsi="Times New Roman" w:cs="Times New Roman"/>
-          <w:i/>
-          <w:iCs/>
-          <w:kern w:val="0"/>
-          <w14:ligatures w14:val="none"/>
-        </w:rPr>
-        <w:t xml:space="preserve">, </w:t>
-      </w:r>
-      <w:r>
-        <w:rPr>
-          <w:rFonts w:ascii="Times New Roman" w:eastAsia="Times New Roman" w:hAnsi="Times New Roman" w:cs="Times New Roman"/>
-          <w:i/>
-          <w:iCs/>
-          <w:kern w:val="0"/>
-          <w14:ligatures w14:val="none"/>
-        </w:rPr>
-        <w:t>Flujo básico</w:t>
-      </w:r>
-    </w:p>
-    <w:p>
-      <w:pPr>
-        <w:pStyle w:val="ListParagraph"/>
+        <w:t>Prueba A, Flujo básico</w:t>
+      </w:r>
+    </w:p>
+    <w:p>
+      <w:pPr>
+        <w:pStyle w:val="Prrafodelista"/>
         <w:spacing w:after="240" w:line="240" w:lineRule="auto"/>
         <w:ind w:left="1080"/>
         <w:rPr>
@@ -3571,7 +3427,7 @@
     </w:p>
     <w:p>
       <w:pPr>
-        <w:pStyle w:val="ListParagraph"/>
+        <w:pStyle w:val="Prrafodelista"/>
         <w:numPr>
           <w:ilvl w:val="2"/>
           <w:numId w:val="4"/>
@@ -3796,7 +3652,7 @@
     </w:p>
     <w:p>
       <w:pPr>
-        <w:pStyle w:val="ListParagraph"/>
+        <w:pStyle w:val="Prrafodelista"/>
         <w:numPr>
           <w:ilvl w:val="2"/>
           <w:numId w:val="4"/>
@@ -3837,7 +3693,7 @@
     </w:p>
     <w:p>
       <w:pPr>
-        <w:pStyle w:val="ListParagraph"/>
+        <w:pStyle w:val="Prrafodelista"/>
         <w:numPr>
           <w:ilvl w:val="2"/>
           <w:numId w:val="4"/>
@@ -3862,7 +3718,7 @@
     </w:p>
     <w:p>
       <w:pPr>
-        <w:pStyle w:val="ListParagraph"/>
+        <w:pStyle w:val="Prrafodelista"/>
         <w:numPr>
           <w:ilvl w:val="2"/>
           <w:numId w:val="4"/>
@@ -3887,7 +3743,7 @@
     </w:p>
     <w:p>
       <w:pPr>
-        <w:pStyle w:val="ListParagraph"/>
+        <w:pStyle w:val="Prrafodelista"/>
         <w:numPr>
           <w:ilvl w:val="2"/>
           <w:numId w:val="4"/>
@@ -3912,7 +3768,7 @@
     </w:p>
     <w:p>
       <w:pPr>
-        <w:pStyle w:val="ListParagraph"/>
+        <w:pStyle w:val="Prrafodelista"/>
         <w:numPr>
           <w:ilvl w:val="2"/>
           <w:numId w:val="4"/>
@@ -3945,7 +3801,7 @@
     </w:p>
     <w:p>
       <w:pPr>
-        <w:pStyle w:val="ListParagraph"/>
+        <w:pStyle w:val="Prrafodelista"/>
         <w:spacing w:after="240" w:line="240" w:lineRule="auto"/>
         <w:ind w:left="1440"/>
         <w:rPr>
@@ -3959,7 +3815,7 @@
     </w:p>
     <w:p>
       <w:pPr>
-        <w:pStyle w:val="ListParagraph"/>
+        <w:pStyle w:val="Prrafodelista"/>
         <w:numPr>
           <w:ilvl w:val="1"/>
           <w:numId w:val="1"/>
@@ -4006,7 +3862,7 @@
     </w:p>
     <w:p>
       <w:pPr>
-        <w:pStyle w:val="ListParagraph"/>
+        <w:pStyle w:val="Prrafodelista"/>
         <w:spacing w:after="240" w:line="240" w:lineRule="auto"/>
         <w:ind w:left="1080"/>
         <w:rPr>
@@ -4020,7 +3876,7 @@
     </w:p>
     <w:p>
       <w:pPr>
-        <w:pStyle w:val="ListParagraph"/>
+        <w:pStyle w:val="Prrafodelista"/>
         <w:numPr>
           <w:ilvl w:val="2"/>
           <w:numId w:val="4"/>
@@ -4045,7 +3901,7 @@
     </w:p>
     <w:p>
       <w:pPr>
-        <w:pStyle w:val="ListParagraph"/>
+        <w:pStyle w:val="Prrafodelista"/>
         <w:numPr>
           <w:ilvl w:val="2"/>
           <w:numId w:val="4"/>
@@ -4070,7 +3926,7 @@
     </w:p>
     <w:p>
       <w:pPr>
-        <w:pStyle w:val="ListParagraph"/>
+        <w:pStyle w:val="Prrafodelista"/>
         <w:numPr>
           <w:ilvl w:val="2"/>
           <w:numId w:val="4"/>
@@ -4087,7 +3943,7 @@
     </w:p>
     <w:p>
       <w:pPr>
-        <w:pStyle w:val="ListParagraph"/>
+        <w:pStyle w:val="Prrafodelista"/>
         <w:numPr>
           <w:ilvl w:val="1"/>
           <w:numId w:val="1"/>
@@ -4134,7 +3990,7 @@
     </w:p>
     <w:p>
       <w:pPr>
-        <w:pStyle w:val="ListParagraph"/>
+        <w:pStyle w:val="Prrafodelista"/>
         <w:spacing w:after="240" w:line="240" w:lineRule="auto"/>
         <w:ind w:left="1080"/>
         <w:rPr>
@@ -4148,7 +4004,7 @@
     </w:p>
     <w:p>
       <w:pPr>
-        <w:pStyle w:val="ListParagraph"/>
+        <w:pStyle w:val="Prrafodelista"/>
         <w:numPr>
           <w:ilvl w:val="2"/>
           <w:numId w:val="4"/>
@@ -4173,7 +4029,7 @@
     </w:p>
     <w:p>
       <w:pPr>
-        <w:pStyle w:val="ListParagraph"/>
+        <w:pStyle w:val="Prrafodelista"/>
         <w:numPr>
           <w:ilvl w:val="2"/>
           <w:numId w:val="4"/>
@@ -4198,7 +4054,7 @@
     </w:p>
     <w:p>
       <w:pPr>
-        <w:pStyle w:val="ListParagraph"/>
+        <w:pStyle w:val="Prrafodelista"/>
         <w:spacing w:after="240" w:line="240" w:lineRule="auto"/>
         <w:ind w:left="1440"/>
         <w:rPr>
@@ -4212,7 +4068,7 @@
     </w:p>
     <w:p>
       <w:pPr>
-        <w:pStyle w:val="ListParagraph"/>
+        <w:pStyle w:val="Prrafodelista"/>
         <w:spacing w:after="240" w:line="240" w:lineRule="auto"/>
         <w:ind w:left="1440"/>
         <w:rPr>
@@ -4226,7 +4082,7 @@
     </w:p>
     <w:p>
       <w:pPr>
-        <w:pStyle w:val="ListParagraph"/>
+        <w:pStyle w:val="Prrafodelista"/>
         <w:numPr>
           <w:ilvl w:val="1"/>
           <w:numId w:val="1"/>
@@ -4274,7 +4130,7 @@
     </w:p>
     <w:p>
       <w:pPr>
-        <w:pStyle w:val="ListParagraph"/>
+        <w:pStyle w:val="Prrafodelista"/>
         <w:spacing w:after="240" w:line="240" w:lineRule="auto"/>
         <w:ind w:left="1080"/>
         <w:rPr>
@@ -4288,7 +4144,7 @@
     </w:p>
     <w:p>
       <w:pPr>
-        <w:pStyle w:val="ListParagraph"/>
+        <w:pStyle w:val="Prrafodelista"/>
         <w:numPr>
           <w:ilvl w:val="2"/>
           <w:numId w:val="4"/>
@@ -4345,7 +4201,7 @@
     </w:p>
     <w:p>
       <w:pPr>
-        <w:pStyle w:val="ListParagraph"/>
+        <w:pStyle w:val="Prrafodelista"/>
         <w:numPr>
           <w:ilvl w:val="2"/>
           <w:numId w:val="4"/>
@@ -4370,7 +4226,7 @@
     </w:p>
     <w:p>
       <w:pPr>
-        <w:pStyle w:val="ListParagraph"/>
+        <w:pStyle w:val="Prrafodelista"/>
         <w:spacing w:after="240" w:line="240" w:lineRule="auto"/>
         <w:ind w:left="1440"/>
         <w:rPr>
@@ -4384,7 +4240,7 @@
     </w:p>
     <w:p>
       <w:pPr>
-        <w:pStyle w:val="ListParagraph"/>
+        <w:pStyle w:val="Prrafodelista"/>
         <w:numPr>
           <w:ilvl w:val="1"/>
           <w:numId w:val="1"/>
@@ -4411,7 +4267,7 @@
     </w:p>
     <w:p>
       <w:pPr>
-        <w:pStyle w:val="ListParagraph"/>
+        <w:pStyle w:val="Prrafodelista"/>
         <w:numPr>
           <w:ilvl w:val="2"/>
           <w:numId w:val="4"/>
@@ -4436,7 +4292,7 @@
     </w:p>
     <w:p>
       <w:pPr>
-        <w:pStyle w:val="ListParagraph"/>
+        <w:pStyle w:val="Prrafodelista"/>
         <w:numPr>
           <w:ilvl w:val="2"/>
           <w:numId w:val="4"/>
@@ -6166,7 +6022,7 @@
         <w:kern w:val="2"/>
         <w:sz w:val="24"/>
         <w:szCs w:val="24"/>
-        <w:lang w:val="en-CO" w:eastAsia="en-US" w:bidi="ar-SA"/>
+        <w:lang w:eastAsia="en-US" w:bidi="ar-SA"/>
         <w14:ligatures w14:val="standardContextual"/>
       </w:rPr>
     </w:rPrDefault>
@@ -6558,11 +6414,11 @@
     <w:name w:val="Normal"/>
     <w:qFormat/>
   </w:style>
-  <w:style w:type="paragraph" w:styleId="Heading1">
+  <w:style w:type="paragraph" w:styleId="Ttulo1">
     <w:name w:val="heading 1"/>
     <w:basedOn w:val="Normal"/>
     <w:next w:val="Normal"/>
-    <w:link w:val="Heading1Char"/>
+    <w:link w:val="Ttulo1Car"/>
     <w:uiPriority w:val="9"/>
     <w:qFormat/>
     <w:rsid w:val="00730150"/>
@@ -6579,11 +6435,11 @@
       <w:szCs w:val="40"/>
     </w:rPr>
   </w:style>
-  <w:style w:type="paragraph" w:styleId="Heading2">
+  <w:style w:type="paragraph" w:styleId="Ttulo2">
     <w:name w:val="heading 2"/>
     <w:basedOn w:val="Normal"/>
     <w:next w:val="Normal"/>
-    <w:link w:val="Heading2Char"/>
+    <w:link w:val="Ttulo2Car"/>
     <w:uiPriority w:val="9"/>
     <w:semiHidden/>
     <w:unhideWhenUsed/>
@@ -6602,11 +6458,11 @@
       <w:szCs w:val="32"/>
     </w:rPr>
   </w:style>
-  <w:style w:type="paragraph" w:styleId="Heading3">
+  <w:style w:type="paragraph" w:styleId="Ttulo3">
     <w:name w:val="heading 3"/>
     <w:basedOn w:val="Normal"/>
     <w:next w:val="Normal"/>
-    <w:link w:val="Heading3Char"/>
+    <w:link w:val="Ttulo3Car"/>
     <w:uiPriority w:val="9"/>
     <w:semiHidden/>
     <w:unhideWhenUsed/>
@@ -6625,11 +6481,11 @@
       <w:szCs w:val="28"/>
     </w:rPr>
   </w:style>
-  <w:style w:type="paragraph" w:styleId="Heading4">
+  <w:style w:type="paragraph" w:styleId="Ttulo4">
     <w:name w:val="heading 4"/>
     <w:basedOn w:val="Normal"/>
     <w:next w:val="Normal"/>
-    <w:link w:val="Heading4Char"/>
+    <w:link w:val="Ttulo4Car"/>
     <w:uiPriority w:val="9"/>
     <w:semiHidden/>
     <w:unhideWhenUsed/>
@@ -6648,11 +6504,11 @@
       <w:color w:val="0F4761" w:themeColor="accent1" w:themeShade="BF"/>
     </w:rPr>
   </w:style>
-  <w:style w:type="paragraph" w:styleId="Heading5">
+  <w:style w:type="paragraph" w:styleId="Ttulo5">
     <w:name w:val="heading 5"/>
     <w:basedOn w:val="Normal"/>
     <w:next w:val="Normal"/>
-    <w:link w:val="Heading5Char"/>
+    <w:link w:val="Ttulo5Car"/>
     <w:uiPriority w:val="9"/>
     <w:semiHidden/>
     <w:unhideWhenUsed/>
@@ -6669,11 +6525,11 @@
       <w:color w:val="0F4761" w:themeColor="accent1" w:themeShade="BF"/>
     </w:rPr>
   </w:style>
-  <w:style w:type="paragraph" w:styleId="Heading6">
+  <w:style w:type="paragraph" w:styleId="Ttulo6">
     <w:name w:val="heading 6"/>
     <w:basedOn w:val="Normal"/>
     <w:next w:val="Normal"/>
-    <w:link w:val="Heading6Char"/>
+    <w:link w:val="Ttulo6Car"/>
     <w:uiPriority w:val="9"/>
     <w:semiHidden/>
     <w:unhideWhenUsed/>
@@ -6692,11 +6548,11 @@
       <w:color w:val="595959" w:themeColor="text1" w:themeTint="A6"/>
     </w:rPr>
   </w:style>
-  <w:style w:type="paragraph" w:styleId="Heading7">
+  <w:style w:type="paragraph" w:styleId="Ttulo7">
     <w:name w:val="heading 7"/>
     <w:basedOn w:val="Normal"/>
     <w:next w:val="Normal"/>
-    <w:link w:val="Heading7Char"/>
+    <w:link w:val="Ttulo7Car"/>
     <w:uiPriority w:val="9"/>
     <w:semiHidden/>
     <w:unhideWhenUsed/>
@@ -6713,11 +6569,11 @@
       <w:color w:val="595959" w:themeColor="text1" w:themeTint="A6"/>
     </w:rPr>
   </w:style>
-  <w:style w:type="paragraph" w:styleId="Heading8">
+  <w:style w:type="paragraph" w:styleId="Ttulo8">
     <w:name w:val="heading 8"/>
     <w:basedOn w:val="Normal"/>
     <w:next w:val="Normal"/>
-    <w:link w:val="Heading8Char"/>
+    <w:link w:val="Ttulo8Car"/>
     <w:uiPriority w:val="9"/>
     <w:semiHidden/>
     <w:unhideWhenUsed/>
@@ -6736,11 +6592,11 @@
       <w:color w:val="272727" w:themeColor="text1" w:themeTint="D8"/>
     </w:rPr>
   </w:style>
-  <w:style w:type="paragraph" w:styleId="Heading9">
+  <w:style w:type="paragraph" w:styleId="Ttulo9">
     <w:name w:val="heading 9"/>
     <w:basedOn w:val="Normal"/>
     <w:next w:val="Normal"/>
-    <w:link w:val="Heading9Char"/>
+    <w:link w:val="Ttulo9Car"/>
     <w:uiPriority w:val="9"/>
     <w:semiHidden/>
     <w:unhideWhenUsed/>
@@ -6757,12 +6613,13 @@
       <w:color w:val="272727" w:themeColor="text1" w:themeTint="D8"/>
     </w:rPr>
   </w:style>
-  <w:style w:type="character" w:default="1" w:styleId="DefaultParagraphFont">
+  <w:style w:type="character" w:default="1" w:styleId="Fuentedeprrafopredeter">
     <w:name w:val="Default Paragraph Font"/>
     <w:uiPriority w:val="1"/>
+    <w:semiHidden/>
     <w:unhideWhenUsed/>
   </w:style>
-  <w:style w:type="table" w:default="1" w:styleId="TableNormal">
+  <w:style w:type="table" w:default="1" w:styleId="Tablanormal">
     <w:name w:val="Normal Table"/>
     <w:uiPriority w:val="99"/>
     <w:semiHidden/>
@@ -6777,16 +6634,16 @@
       </w:tblCellMar>
     </w:tblPr>
   </w:style>
-  <w:style w:type="numbering" w:default="1" w:styleId="NoList">
+  <w:style w:type="numbering" w:default="1" w:styleId="Sinlista">
     <w:name w:val="No List"/>
     <w:uiPriority w:val="99"/>
     <w:semiHidden/>
     <w:unhideWhenUsed/>
   </w:style>
-  <w:style w:type="character" w:customStyle="1" w:styleId="Heading1Char">
-    <w:name w:val="Heading 1 Char"/>
-    <w:basedOn w:val="DefaultParagraphFont"/>
-    <w:link w:val="Heading1"/>
+  <w:style w:type="character" w:customStyle="1" w:styleId="Ttulo1Car">
+    <w:name w:val="Título 1 Car"/>
+    <w:basedOn w:val="Fuentedeprrafopredeter"/>
+    <w:link w:val="Ttulo1"/>
     <w:uiPriority w:val="9"/>
     <w:rsid w:val="00730150"/>
     <w:rPr>
@@ -6796,10 +6653,10 @@
       <w:szCs w:val="40"/>
     </w:rPr>
   </w:style>
-  <w:style w:type="character" w:customStyle="1" w:styleId="Heading2Char">
-    <w:name w:val="Heading 2 Char"/>
-    <w:basedOn w:val="DefaultParagraphFont"/>
-    <w:link w:val="Heading2"/>
+  <w:style w:type="character" w:customStyle="1" w:styleId="Ttulo2Car">
+    <w:name w:val="Título 2 Car"/>
+    <w:basedOn w:val="Fuentedeprrafopredeter"/>
+    <w:link w:val="Ttulo2"/>
     <w:uiPriority w:val="9"/>
     <w:semiHidden/>
     <w:rsid w:val="00730150"/>
@@ -6810,10 +6667,10 @@
       <w:szCs w:val="32"/>
     </w:rPr>
   </w:style>
-  <w:style w:type="character" w:customStyle="1" w:styleId="Heading3Char">
-    <w:name w:val="Heading 3 Char"/>
-    <w:basedOn w:val="DefaultParagraphFont"/>
-    <w:link w:val="Heading3"/>
+  <w:style w:type="character" w:customStyle="1" w:styleId="Ttulo3Car">
+    <w:name w:val="Título 3 Car"/>
+    <w:basedOn w:val="Fuentedeprrafopredeter"/>
+    <w:link w:val="Ttulo3"/>
     <w:uiPriority w:val="9"/>
     <w:semiHidden/>
     <w:rsid w:val="00730150"/>
@@ -6824,10 +6681,10 @@
       <w:szCs w:val="28"/>
     </w:rPr>
   </w:style>
-  <w:style w:type="character" w:customStyle="1" w:styleId="Heading4Char">
-    <w:name w:val="Heading 4 Char"/>
-    <w:basedOn w:val="DefaultParagraphFont"/>
-    <w:link w:val="Heading4"/>
+  <w:style w:type="character" w:customStyle="1" w:styleId="Ttulo4Car">
+    <w:name w:val="Título 4 Car"/>
+    <w:basedOn w:val="Fuentedeprrafopredeter"/>
+    <w:link w:val="Ttulo4"/>
     <w:uiPriority w:val="9"/>
     <w:semiHidden/>
     <w:rsid w:val="00730150"/>
@@ -6838,10 +6695,10 @@
       <w:color w:val="0F4761" w:themeColor="accent1" w:themeShade="BF"/>
     </w:rPr>
   </w:style>
-  <w:style w:type="character" w:customStyle="1" w:styleId="Heading5Char">
-    <w:name w:val="Heading 5 Char"/>
-    <w:basedOn w:val="DefaultParagraphFont"/>
-    <w:link w:val="Heading5"/>
+  <w:style w:type="character" w:customStyle="1" w:styleId="Ttulo5Car">
+    <w:name w:val="Título 5 Car"/>
+    <w:basedOn w:val="Fuentedeprrafopredeter"/>
+    <w:link w:val="Ttulo5"/>
     <w:uiPriority w:val="9"/>
     <w:semiHidden/>
     <w:rsid w:val="00730150"/>
@@ -6850,10 +6707,10 @@
       <w:color w:val="0F4761" w:themeColor="accent1" w:themeShade="BF"/>
     </w:rPr>
   </w:style>
-  <w:style w:type="character" w:customStyle="1" w:styleId="Heading6Char">
-    <w:name w:val="Heading 6 Char"/>
-    <w:basedOn w:val="DefaultParagraphFont"/>
-    <w:link w:val="Heading6"/>
+  <w:style w:type="character" w:customStyle="1" w:styleId="Ttulo6Car">
+    <w:name w:val="Título 6 Car"/>
+    <w:basedOn w:val="Fuentedeprrafopredeter"/>
+    <w:link w:val="Ttulo6"/>
     <w:uiPriority w:val="9"/>
     <w:semiHidden/>
     <w:rsid w:val="00730150"/>
@@ -6864,10 +6721,10 @@
       <w:color w:val="595959" w:themeColor="text1" w:themeTint="A6"/>
     </w:rPr>
   </w:style>
-  <w:style w:type="character" w:customStyle="1" w:styleId="Heading7Char">
-    <w:name w:val="Heading 7 Char"/>
-    <w:basedOn w:val="DefaultParagraphFont"/>
-    <w:link w:val="Heading7"/>
+  <w:style w:type="character" w:customStyle="1" w:styleId="Ttulo7Car">
+    <w:name w:val="Título 7 Car"/>
+    <w:basedOn w:val="Fuentedeprrafopredeter"/>
+    <w:link w:val="Ttulo7"/>
     <w:uiPriority w:val="9"/>
     <w:semiHidden/>
     <w:rsid w:val="00730150"/>
@@ -6876,10 +6733,10 @@
       <w:color w:val="595959" w:themeColor="text1" w:themeTint="A6"/>
     </w:rPr>
   </w:style>
-  <w:style w:type="character" w:customStyle="1" w:styleId="Heading8Char">
-    <w:name w:val="Heading 8 Char"/>
-    <w:basedOn w:val="DefaultParagraphFont"/>
-    <w:link w:val="Heading8"/>
+  <w:style w:type="character" w:customStyle="1" w:styleId="Ttulo8Car">
+    <w:name w:val="Título 8 Car"/>
+    <w:basedOn w:val="Fuentedeprrafopredeter"/>
+    <w:link w:val="Ttulo8"/>
     <w:uiPriority w:val="9"/>
     <w:semiHidden/>
     <w:rsid w:val="00730150"/>
@@ -6890,10 +6747,10 @@
       <w:color w:val="272727" w:themeColor="text1" w:themeTint="D8"/>
     </w:rPr>
   </w:style>
-  <w:style w:type="character" w:customStyle="1" w:styleId="Heading9Char">
-    <w:name w:val="Heading 9 Char"/>
-    <w:basedOn w:val="DefaultParagraphFont"/>
-    <w:link w:val="Heading9"/>
+  <w:style w:type="character" w:customStyle="1" w:styleId="Ttulo9Car">
+    <w:name w:val="Título 9 Car"/>
+    <w:basedOn w:val="Fuentedeprrafopredeter"/>
+    <w:link w:val="Ttulo9"/>
     <w:uiPriority w:val="9"/>
     <w:semiHidden/>
     <w:rsid w:val="00730150"/>
@@ -6902,11 +6759,11 @@
       <w:color w:val="272727" w:themeColor="text1" w:themeTint="D8"/>
     </w:rPr>
   </w:style>
-  <w:style w:type="paragraph" w:styleId="Title">
+  <w:style w:type="paragraph" w:styleId="Ttulo">
     <w:name w:val="Title"/>
     <w:basedOn w:val="Normal"/>
     <w:next w:val="Normal"/>
-    <w:link w:val="TitleChar"/>
+    <w:link w:val="TtuloCar"/>
     <w:uiPriority w:val="10"/>
     <w:qFormat/>
     <w:rsid w:val="00730150"/>
@@ -6922,10 +6779,10 @@
       <w:szCs w:val="56"/>
     </w:rPr>
   </w:style>
-  <w:style w:type="character" w:customStyle="1" w:styleId="TitleChar">
-    <w:name w:val="Title Char"/>
-    <w:basedOn w:val="DefaultParagraphFont"/>
-    <w:link w:val="Title"/>
+  <w:style w:type="character" w:customStyle="1" w:styleId="TtuloCar">
+    <w:name w:val="Título Car"/>
+    <w:basedOn w:val="Fuentedeprrafopredeter"/>
+    <w:link w:val="Ttulo"/>
     <w:uiPriority w:val="10"/>
     <w:rsid w:val="00730150"/>
     <w:rPr>
@@ -6936,11 +6793,11 @@
       <w:szCs w:val="56"/>
     </w:rPr>
   </w:style>
-  <w:style w:type="paragraph" w:styleId="Subtitle">
+  <w:style w:type="paragraph" w:styleId="Subttulo">
     <w:name w:val="Subtitle"/>
     <w:basedOn w:val="Normal"/>
     <w:next w:val="Normal"/>
-    <w:link w:val="SubtitleChar"/>
+    <w:link w:val="SubttuloCar"/>
     <w:uiPriority w:val="11"/>
     <w:qFormat/>
     <w:rsid w:val="00730150"/>
@@ -6957,10 +6814,10 @@
       <w:szCs w:val="28"/>
     </w:rPr>
   </w:style>
-  <w:style w:type="character" w:customStyle="1" w:styleId="SubtitleChar">
-    <w:name w:val="Subtitle Char"/>
-    <w:basedOn w:val="DefaultParagraphFont"/>
-    <w:link w:val="Subtitle"/>
+  <w:style w:type="character" w:customStyle="1" w:styleId="SubttuloCar">
+    <w:name w:val="Subtítulo Car"/>
+    <w:basedOn w:val="Fuentedeprrafopredeter"/>
+    <w:link w:val="Subttulo"/>
     <w:uiPriority w:val="11"/>
     <w:rsid w:val="00730150"/>
     <w:rPr>
@@ -6971,11 +6828,11 @@
       <w:szCs w:val="28"/>
     </w:rPr>
   </w:style>
-  <w:style w:type="paragraph" w:styleId="Quote">
+  <w:style w:type="paragraph" w:styleId="Cita">
     <w:name w:val="Quote"/>
     <w:basedOn w:val="Normal"/>
     <w:next w:val="Normal"/>
-    <w:link w:val="QuoteChar"/>
+    <w:link w:val="CitaCar"/>
     <w:uiPriority w:val="29"/>
     <w:qFormat/>
     <w:rsid w:val="00730150"/>
@@ -6989,10 +6846,10 @@
       <w:color w:val="404040" w:themeColor="text1" w:themeTint="BF"/>
     </w:rPr>
   </w:style>
-  <w:style w:type="character" w:customStyle="1" w:styleId="QuoteChar">
-    <w:name w:val="Quote Char"/>
-    <w:basedOn w:val="DefaultParagraphFont"/>
-    <w:link w:val="Quote"/>
+  <w:style w:type="character" w:customStyle="1" w:styleId="CitaCar">
+    <w:name w:val="Cita Car"/>
+    <w:basedOn w:val="Fuentedeprrafopredeter"/>
+    <w:link w:val="Cita"/>
     <w:uiPriority w:val="29"/>
     <w:rsid w:val="00730150"/>
     <w:rPr>
@@ -7001,7 +6858,7 @@
       <w:color w:val="404040" w:themeColor="text1" w:themeTint="BF"/>
     </w:rPr>
   </w:style>
-  <w:style w:type="paragraph" w:styleId="ListParagraph">
+  <w:style w:type="paragraph" w:styleId="Prrafodelista">
     <w:name w:val="List Paragraph"/>
     <w:basedOn w:val="Normal"/>
     <w:uiPriority w:val="34"/>
@@ -7012,9 +6869,9 @@
       <w:contextualSpacing/>
     </w:pPr>
   </w:style>
-  <w:style w:type="character" w:styleId="IntenseEmphasis">
+  <w:style w:type="character" w:styleId="nfasisintenso">
     <w:name w:val="Intense Emphasis"/>
-    <w:basedOn w:val="DefaultParagraphFont"/>
+    <w:basedOn w:val="Fuentedeprrafopredeter"/>
     <w:uiPriority w:val="21"/>
     <w:qFormat/>
     <w:rsid w:val="00730150"/>
@@ -7024,11 +6881,11 @@
       <w:color w:val="0F4761" w:themeColor="accent1" w:themeShade="BF"/>
     </w:rPr>
   </w:style>
-  <w:style w:type="paragraph" w:styleId="IntenseQuote">
+  <w:style w:type="paragraph" w:styleId="Citadestacada">
     <w:name w:val="Intense Quote"/>
     <w:basedOn w:val="Normal"/>
     <w:next w:val="Normal"/>
-    <w:link w:val="IntenseQuoteChar"/>
+    <w:link w:val="CitadestacadaCar"/>
     <w:uiPriority w:val="30"/>
     <w:qFormat/>
     <w:rsid w:val="00730150"/>
@@ -7047,10 +6904,10 @@
       <w:color w:val="0F4761" w:themeColor="accent1" w:themeShade="BF"/>
     </w:rPr>
   </w:style>
-  <w:style w:type="character" w:customStyle="1" w:styleId="IntenseQuoteChar">
-    <w:name w:val="Intense Quote Char"/>
-    <w:basedOn w:val="DefaultParagraphFont"/>
-    <w:link w:val="IntenseQuote"/>
+  <w:style w:type="character" w:customStyle="1" w:styleId="CitadestacadaCar">
+    <w:name w:val="Cita destacada Car"/>
+    <w:basedOn w:val="Fuentedeprrafopredeter"/>
+    <w:link w:val="Citadestacada"/>
     <w:uiPriority w:val="30"/>
     <w:rsid w:val="00730150"/>
     <w:rPr>
@@ -7059,9 +6916,9 @@
       <w:color w:val="0F4761" w:themeColor="accent1" w:themeShade="BF"/>
     </w:rPr>
   </w:style>
-  <w:style w:type="character" w:styleId="IntenseReference">
+  <w:style w:type="character" w:styleId="Referenciaintensa">
     <w:name w:val="Intense Reference"/>
-    <w:basedOn w:val="DefaultParagraphFont"/>
+    <w:basedOn w:val="Fuentedeprrafopredeter"/>
     <w:uiPriority w:val="32"/>
     <w:qFormat/>
     <w:rsid w:val="00730150"/>
@@ -7089,9 +6946,9 @@
       <w14:ligatures w14:val="none"/>
     </w:rPr>
   </w:style>
-  <w:style w:type="table" w:styleId="TableGrid">
+  <w:style w:type="table" w:styleId="Tablaconcuadrcula">
     <w:name w:val="Table Grid"/>
-    <w:basedOn w:val="TableNormal"/>
+    <w:basedOn w:val="Tablanormal"/>
     <w:uiPriority w:val="39"/>
     <w:rsid w:val="00DC113F"/>
     <w:pPr>

</xml_diff>